<commit_message>
presentation only needs final edit
</commit_message>
<xml_diff>
--- a/public transportation capstone proposal final.docx
+++ b/public transportation capstone proposal final.docx
@@ -56,10 +56,12 @@
           <w:sz w:val="32"/>
           <w:szCs w:val="32"/>
         </w:rPr>
-        <w:t xml:space="preserve">** create v1 presentation of all the analysis you’ve done so far.  </w:t>
-      </w:r>
-      <w:proofErr w:type="gramStart"/>
-      <w:r>
+        <w:t>TO DO LIST:</w:t>
+      </w:r>
+    </w:p>
+    <w:p>
+      <w:pPr>
+        <w:shd w:val="clear" w:color="auto" w:fill="FFFFFF"/>
         <w:rPr>
           <w:rFonts w:ascii="Verdana" w:eastAsia="Verdana" w:hAnsi="Verdana" w:cs="Verdana"/>
           <w:b/>
@@ -67,10 +69,11 @@
           <w:sz w:val="32"/>
           <w:szCs w:val="32"/>
         </w:rPr>
-        <w:t>Goal</w:t>
-      </w:r>
-      <w:proofErr w:type="gramEnd"/>
-      <w:r>
+      </w:pPr>
+    </w:p>
+    <w:p>
+      <w:pPr>
+        <w:shd w:val="clear" w:color="auto" w:fill="FFFFFF"/>
         <w:rPr>
           <w:rFonts w:ascii="Verdana" w:eastAsia="Verdana" w:hAnsi="Verdana" w:cs="Verdana"/>
           <w:b/>
@@ -78,9 +81,7 @@
           <w:sz w:val="32"/>
           <w:szCs w:val="32"/>
         </w:rPr>
-        <w:t xml:space="preserve"> is to get approval for it first.  Once I receive </w:t>
-      </w:r>
-      <w:proofErr w:type="gramStart"/>
+      </w:pPr>
       <w:r>
         <w:rPr>
           <w:rFonts w:ascii="Verdana" w:eastAsia="Verdana" w:hAnsi="Verdana" w:cs="Verdana"/>
@@ -89,10 +90,12 @@
           <w:sz w:val="32"/>
           <w:szCs w:val="32"/>
         </w:rPr>
-        <w:t>approval</w:t>
-      </w:r>
-      <w:proofErr w:type="gramEnd"/>
-      <w:r>
+        <w:t>Today:</w:t>
+      </w:r>
+    </w:p>
+    <w:p>
+      <w:pPr>
+        <w:shd w:val="clear" w:color="auto" w:fill="FFFFFF"/>
         <w:rPr>
           <w:rFonts w:ascii="Verdana" w:eastAsia="Verdana" w:hAnsi="Verdana" w:cs="Verdana"/>
           <w:b/>
@@ -100,10 +103,16 @@
           <w:sz w:val="32"/>
           <w:szCs w:val="32"/>
         </w:rPr>
-        <w:t xml:space="preserve"> I’ll just need to make </w:t>
-      </w:r>
-      <w:proofErr w:type="gramStart"/>
-      <w:r>
+      </w:pPr>
+    </w:p>
+    <w:p>
+      <w:pPr>
+        <w:pStyle w:val="ListParagraph"/>
+        <w:numPr>
+          <w:ilvl w:val="0"/>
+          <w:numId w:val="14"/>
+        </w:numPr>
+        <w:shd w:val="clear" w:color="auto" w:fill="FFFFFF"/>
         <w:rPr>
           <w:rFonts w:ascii="Verdana" w:eastAsia="Verdana" w:hAnsi="Verdana" w:cs="Verdana"/>
           <w:b/>
@@ -111,9 +120,7 @@
           <w:sz w:val="32"/>
           <w:szCs w:val="32"/>
         </w:rPr>
-        <w:t>the v1</w:t>
-      </w:r>
-      <w:proofErr w:type="gramEnd"/>
+      </w:pPr>
       <w:r>
         <w:rPr>
           <w:rFonts w:ascii="Verdana" w:eastAsia="Verdana" w:hAnsi="Verdana" w:cs="Verdana"/>
@@ -122,7 +129,281 @@
           <w:sz w:val="32"/>
           <w:szCs w:val="32"/>
         </w:rPr>
-        <w:t xml:space="preserve"> look pretty and bring in the age and college education data.</w:t>
+        <w:t xml:space="preserve">Make edits to final </w:t>
+      </w:r>
+      <w:proofErr w:type="spellStart"/>
+      <w:r>
+        <w:rPr>
+          <w:rFonts w:ascii="Verdana" w:eastAsia="Verdana" w:hAnsi="Verdana" w:cs="Verdana"/>
+          <w:b/>
+          <w:color w:val="0070C0"/>
+          <w:sz w:val="32"/>
+          <w:szCs w:val="32"/>
+        </w:rPr>
+        <w:t>powerpoint</w:t>
+      </w:r>
+      <w:proofErr w:type="spellEnd"/>
+      <w:r>
+        <w:rPr>
+          <w:rFonts w:ascii="Verdana" w:eastAsia="Verdana" w:hAnsi="Verdana" w:cs="Verdana"/>
+          <w:b/>
+          <w:color w:val="0070C0"/>
+          <w:sz w:val="32"/>
+          <w:szCs w:val="32"/>
+        </w:rPr>
+        <w:t xml:space="preserve"> to line up with readme and the questions that I want to answer.</w:t>
+      </w:r>
+    </w:p>
+    <w:p>
+      <w:pPr>
+        <w:pStyle w:val="ListParagraph"/>
+        <w:numPr>
+          <w:ilvl w:val="0"/>
+          <w:numId w:val="14"/>
+        </w:numPr>
+        <w:shd w:val="clear" w:color="auto" w:fill="FFFFFF"/>
+        <w:rPr>
+          <w:rFonts w:ascii="Verdana" w:eastAsia="Verdana" w:hAnsi="Verdana" w:cs="Verdana"/>
+          <w:b/>
+          <w:color w:val="0070C0"/>
+          <w:sz w:val="32"/>
+          <w:szCs w:val="32"/>
+        </w:rPr>
+      </w:pPr>
+      <w:r>
+        <w:rPr>
+          <w:rFonts w:ascii="Verdana" w:eastAsia="Verdana" w:hAnsi="Verdana" w:cs="Verdana"/>
+          <w:b/>
+          <w:color w:val="0070C0"/>
+          <w:sz w:val="32"/>
+          <w:szCs w:val="32"/>
+        </w:rPr>
+        <w:t>Create script and practice final presentation.</w:t>
+      </w:r>
+    </w:p>
+    <w:p>
+      <w:pPr>
+        <w:shd w:val="clear" w:color="auto" w:fill="FFFFFF"/>
+        <w:rPr>
+          <w:rFonts w:ascii="Verdana" w:eastAsia="Verdana" w:hAnsi="Verdana" w:cs="Verdana"/>
+          <w:b/>
+          <w:color w:val="0070C0"/>
+          <w:sz w:val="32"/>
+          <w:szCs w:val="32"/>
+        </w:rPr>
+      </w:pPr>
+    </w:p>
+    <w:p>
+      <w:pPr>
+        <w:shd w:val="clear" w:color="auto" w:fill="FFFFFF"/>
+        <w:rPr>
+          <w:rFonts w:ascii="Verdana" w:eastAsia="Verdana" w:hAnsi="Verdana" w:cs="Verdana"/>
+          <w:b/>
+          <w:color w:val="0070C0"/>
+          <w:sz w:val="32"/>
+          <w:szCs w:val="32"/>
+        </w:rPr>
+      </w:pPr>
+      <w:r>
+        <w:rPr>
+          <w:rFonts w:ascii="Verdana" w:eastAsia="Verdana" w:hAnsi="Verdana" w:cs="Verdana"/>
+          <w:b/>
+          <w:color w:val="0070C0"/>
+          <w:sz w:val="32"/>
+          <w:szCs w:val="32"/>
+        </w:rPr>
+        <w:t>Later:</w:t>
+      </w:r>
+    </w:p>
+    <w:p>
+      <w:pPr>
+        <w:shd w:val="clear" w:color="auto" w:fill="FFFFFF"/>
+        <w:rPr>
+          <w:rFonts w:ascii="Verdana" w:eastAsia="Verdana" w:hAnsi="Verdana" w:cs="Verdana"/>
+          <w:b/>
+          <w:color w:val="0070C0"/>
+          <w:sz w:val="32"/>
+          <w:szCs w:val="32"/>
+        </w:rPr>
+      </w:pPr>
+    </w:p>
+    <w:p>
+      <w:pPr>
+        <w:pStyle w:val="ListParagraph"/>
+        <w:numPr>
+          <w:ilvl w:val="0"/>
+          <w:numId w:val="14"/>
+        </w:numPr>
+        <w:shd w:val="clear" w:color="auto" w:fill="FFFFFF"/>
+        <w:rPr>
+          <w:rFonts w:ascii="Verdana" w:eastAsia="Verdana" w:hAnsi="Verdana" w:cs="Verdana"/>
+          <w:b/>
+          <w:color w:val="0070C0"/>
+          <w:sz w:val="32"/>
+          <w:szCs w:val="32"/>
+        </w:rPr>
+      </w:pPr>
+      <w:r>
+        <w:rPr>
+          <w:rFonts w:ascii="Verdana" w:eastAsia="Verdana" w:hAnsi="Verdana" w:cs="Verdana"/>
+          <w:b/>
+          <w:color w:val="0070C0"/>
+          <w:sz w:val="32"/>
+          <w:szCs w:val="32"/>
+        </w:rPr>
+        <w:t>Create a standard from the entire data set for what the expected performance is for efficiency and effectiveness.</w:t>
+      </w:r>
+    </w:p>
+    <w:p>
+      <w:pPr>
+        <w:pStyle w:val="ListParagraph"/>
+        <w:numPr>
+          <w:ilvl w:val="0"/>
+          <w:numId w:val="14"/>
+        </w:numPr>
+        <w:shd w:val="clear" w:color="auto" w:fill="FFFFFF"/>
+        <w:rPr>
+          <w:rFonts w:ascii="Verdana" w:eastAsia="Verdana" w:hAnsi="Verdana" w:cs="Verdana"/>
+          <w:b/>
+          <w:color w:val="0070C0"/>
+          <w:sz w:val="32"/>
+          <w:szCs w:val="32"/>
+        </w:rPr>
+      </w:pPr>
+      <w:r>
+        <w:rPr>
+          <w:rFonts w:ascii="Verdana" w:eastAsia="Verdana" w:hAnsi="Verdana" w:cs="Verdana"/>
+          <w:b/>
+          <w:color w:val="0070C0"/>
+          <w:sz w:val="32"/>
+          <w:szCs w:val="32"/>
+        </w:rPr>
+        <w:t>Bring in age data to make the points in readme.</w:t>
+      </w:r>
+    </w:p>
+    <w:p>
+      <w:pPr>
+        <w:pStyle w:val="ListParagraph"/>
+        <w:numPr>
+          <w:ilvl w:val="0"/>
+          <w:numId w:val="14"/>
+        </w:numPr>
+        <w:shd w:val="clear" w:color="auto" w:fill="FFFFFF"/>
+        <w:rPr>
+          <w:rFonts w:ascii="Verdana" w:eastAsia="Verdana" w:hAnsi="Verdana" w:cs="Verdana"/>
+          <w:b/>
+          <w:color w:val="0070C0"/>
+          <w:sz w:val="32"/>
+          <w:szCs w:val="32"/>
+        </w:rPr>
+      </w:pPr>
+      <w:r>
+        <w:rPr>
+          <w:rFonts w:ascii="Verdana" w:eastAsia="Verdana" w:hAnsi="Verdana" w:cs="Verdana"/>
+          <w:b/>
+          <w:color w:val="0070C0"/>
+          <w:sz w:val="32"/>
+          <w:szCs w:val="32"/>
+        </w:rPr>
+        <w:t>Create dashboard for data.</w:t>
+      </w:r>
+    </w:p>
+    <w:p>
+      <w:pPr>
+        <w:pStyle w:val="ListParagraph"/>
+        <w:numPr>
+          <w:ilvl w:val="0"/>
+          <w:numId w:val="14"/>
+        </w:numPr>
+        <w:shd w:val="clear" w:color="auto" w:fill="FFFFFF"/>
+        <w:rPr>
+          <w:rFonts w:ascii="Verdana" w:eastAsia="Verdana" w:hAnsi="Verdana" w:cs="Verdana"/>
+          <w:b/>
+          <w:color w:val="0070C0"/>
+          <w:sz w:val="32"/>
+          <w:szCs w:val="32"/>
+        </w:rPr>
+      </w:pPr>
+      <w:r>
+        <w:rPr>
+          <w:rFonts w:ascii="Verdana" w:eastAsia="Verdana" w:hAnsi="Verdana" w:cs="Verdana"/>
+          <w:b/>
+          <w:color w:val="0070C0"/>
+          <w:sz w:val="32"/>
+          <w:szCs w:val="32"/>
+        </w:rPr>
+        <w:t>Fill out form for Mandie in slack.</w:t>
+      </w:r>
+    </w:p>
+    <w:p>
+      <w:pPr>
+        <w:pStyle w:val="ListParagraph"/>
+        <w:numPr>
+          <w:ilvl w:val="0"/>
+          <w:numId w:val="14"/>
+        </w:numPr>
+        <w:shd w:val="clear" w:color="auto" w:fill="FFFFFF"/>
+        <w:rPr>
+          <w:rFonts w:ascii="Verdana" w:eastAsia="Verdana" w:hAnsi="Verdana" w:cs="Verdana"/>
+          <w:b/>
+          <w:color w:val="0070C0"/>
+          <w:sz w:val="32"/>
+          <w:szCs w:val="32"/>
+        </w:rPr>
+      </w:pPr>
+      <w:r>
+        <w:rPr>
+          <w:rFonts w:ascii="Verdana" w:eastAsia="Verdana" w:hAnsi="Verdana" w:cs="Verdana"/>
+          <w:b/>
+          <w:color w:val="0070C0"/>
+          <w:sz w:val="32"/>
+          <w:szCs w:val="32"/>
+        </w:rPr>
+        <w:t xml:space="preserve">Transfer/do </w:t>
+      </w:r>
+      <w:proofErr w:type="gramStart"/>
+      <w:r>
+        <w:rPr>
+          <w:rFonts w:ascii="Verdana" w:eastAsia="Verdana" w:hAnsi="Verdana" w:cs="Verdana"/>
+          <w:b/>
+          <w:color w:val="0070C0"/>
+          <w:sz w:val="32"/>
+          <w:szCs w:val="32"/>
+        </w:rPr>
+        <w:t>all of</w:t>
+      </w:r>
+      <w:proofErr w:type="gramEnd"/>
+      <w:r>
+        <w:rPr>
+          <w:rFonts w:ascii="Verdana" w:eastAsia="Verdana" w:hAnsi="Verdana" w:cs="Verdana"/>
+          <w:b/>
+          <w:color w:val="0070C0"/>
+          <w:sz w:val="32"/>
+          <w:szCs w:val="32"/>
+        </w:rPr>
+        <w:t xml:space="preserve"> the analysis data on pandas or </w:t>
+      </w:r>
+      <w:proofErr w:type="spellStart"/>
+      <w:r>
+        <w:rPr>
+          <w:rFonts w:ascii="Verdana" w:eastAsia="Verdana" w:hAnsi="Verdana" w:cs="Verdana"/>
+          <w:b/>
+          <w:color w:val="0070C0"/>
+          <w:sz w:val="32"/>
+          <w:szCs w:val="32"/>
+        </w:rPr>
+        <w:t>sql</w:t>
+      </w:r>
+      <w:proofErr w:type="spellEnd"/>
+      <w:r>
+        <w:rPr>
+          <w:rFonts w:ascii="Verdana" w:eastAsia="Verdana" w:hAnsi="Verdana" w:cs="Verdana"/>
+          <w:b/>
+          <w:color w:val="0070C0"/>
+          <w:sz w:val="32"/>
+          <w:szCs w:val="32"/>
+        </w:rPr>
+        <w:t>.</w:t>
       </w:r>
     </w:p>
     <w:p>
@@ -257,7 +538,16 @@
           <w:b/>
           <w:bCs/>
         </w:rPr>
-        <w:t xml:space="preserve">My favorite cities that I’ve visited on vacation are ones where I didn’t have to get a rental car.  The public transportation was so widely available that a car is not necessary.  Whenever I return to </w:t>
+        <w:t xml:space="preserve">My favorite cities that I’ve visited on vacation are ones where I didn’t have to get a rental car.  The public transportation was so widely available that a </w:t>
+      </w:r>
+      <w:r>
+        <w:rPr>
+          <w:rFonts w:ascii="Georgia" w:eastAsia="Georgia" w:hAnsi="Georgia" w:cs="Georgia"/>
+          <w:b/>
+          <w:bCs/>
+        </w:rPr>
+        <w:lastRenderedPageBreak/>
+        <w:t xml:space="preserve">car is not necessary.  Whenever I return to </w:t>
       </w:r>
       <w:proofErr w:type="gramStart"/>
       <w:r>
@@ -366,7 +656,43 @@
           <w:b/>
           <w:bCs/>
         </w:rPr>
-        <w:t xml:space="preserve"> so much in other cities compare to the public transportation?  </w:t>
+        <w:t xml:space="preserve"> so much in other cities </w:t>
+      </w:r>
+      <w:proofErr w:type="gramStart"/>
+      <w:r>
+        <w:rPr>
+          <w:rFonts w:ascii="Georgia" w:eastAsia="Georgia" w:hAnsi="Georgia" w:cs="Georgia"/>
+          <w:b/>
+          <w:bCs/>
+        </w:rPr>
+        <w:t>compare</w:t>
+      </w:r>
+      <w:proofErr w:type="gramEnd"/>
+      <w:r>
+        <w:rPr>
+          <w:rFonts w:ascii="Georgia" w:eastAsia="Georgia" w:hAnsi="Georgia" w:cs="Georgia"/>
+          <w:b/>
+          <w:bCs/>
+        </w:rPr>
+        <w:t xml:space="preserve"> to the public </w:t>
+      </w:r>
+      <w:proofErr w:type="gramStart"/>
+      <w:r>
+        <w:rPr>
+          <w:rFonts w:ascii="Georgia" w:eastAsia="Georgia" w:hAnsi="Georgia" w:cs="Georgia"/>
+          <w:b/>
+          <w:bCs/>
+        </w:rPr>
+        <w:t>transportation?</w:t>
+      </w:r>
+      <w:proofErr w:type="gramEnd"/>
+      <w:r>
+        <w:rPr>
+          <w:rFonts w:ascii="Georgia" w:eastAsia="Georgia" w:hAnsi="Georgia" w:cs="Georgia"/>
+          <w:b/>
+          <w:bCs/>
+        </w:rPr>
+        <w:t xml:space="preserve">  </w:t>
       </w:r>
     </w:p>
     <w:p>
@@ -519,7 +845,6 @@
           <w:sz w:val="38"/>
           <w:szCs w:val="38"/>
         </w:rPr>
-        <w:lastRenderedPageBreak/>
         <w:t>Minimum Viable Product (MVP)</w:t>
       </w:r>
     </w:p>
@@ -914,6 +1239,7 @@
           <w:rFonts w:ascii="Georgia" w:eastAsia="Georgia" w:hAnsi="Georgia" w:cs="Georgia"/>
           <w:color w:val="010101"/>
         </w:rPr>
+        <w:lastRenderedPageBreak/>
         <w:t>Create Presentation of your Analysis (</w:t>
       </w:r>
       <w:r>
@@ -1225,7 +1551,6 @@
           <w:color w:val="010101"/>
           <w:u w:val="single"/>
         </w:rPr>
-        <w:lastRenderedPageBreak/>
         <w:t>Challenge</w:t>
       </w:r>
       <w:r>
@@ -2577,6 +2902,119 @@
     <w:nsid w:val="5A7C120A"/>
     <w:multiLevelType w:val="hybridMultilevel"/>
     <w:tmpl w:val="61960E64"/>
+    <w:lvl w:ilvl="0" w:tplc="04090001">
+      <w:start w:val="1"/>
+      <w:numFmt w:val="bullet"/>
+      <w:lvlText w:val=""/>
+      <w:lvlJc w:val="left"/>
+      <w:pPr>
+        <w:ind w:left="720" w:hanging="360"/>
+      </w:pPr>
+      <w:rPr>
+        <w:rFonts w:ascii="Symbol" w:hAnsi="Symbol" w:hint="default"/>
+      </w:rPr>
+    </w:lvl>
+    <w:lvl w:ilvl="1" w:tplc="04090003" w:tentative="1">
+      <w:start w:val="1"/>
+      <w:numFmt w:val="bullet"/>
+      <w:lvlText w:val="o"/>
+      <w:lvlJc w:val="left"/>
+      <w:pPr>
+        <w:ind w:left="1440" w:hanging="360"/>
+      </w:pPr>
+      <w:rPr>
+        <w:rFonts w:ascii="Courier New" w:hAnsi="Courier New" w:cs="Courier New" w:hint="default"/>
+      </w:rPr>
+    </w:lvl>
+    <w:lvl w:ilvl="2" w:tplc="04090005" w:tentative="1">
+      <w:start w:val="1"/>
+      <w:numFmt w:val="bullet"/>
+      <w:lvlText w:val=""/>
+      <w:lvlJc w:val="left"/>
+      <w:pPr>
+        <w:ind w:left="2160" w:hanging="360"/>
+      </w:pPr>
+      <w:rPr>
+        <w:rFonts w:ascii="Wingdings" w:hAnsi="Wingdings" w:hint="default"/>
+      </w:rPr>
+    </w:lvl>
+    <w:lvl w:ilvl="3" w:tplc="04090001" w:tentative="1">
+      <w:start w:val="1"/>
+      <w:numFmt w:val="bullet"/>
+      <w:lvlText w:val=""/>
+      <w:lvlJc w:val="left"/>
+      <w:pPr>
+        <w:ind w:left="2880" w:hanging="360"/>
+      </w:pPr>
+      <w:rPr>
+        <w:rFonts w:ascii="Symbol" w:hAnsi="Symbol" w:hint="default"/>
+      </w:rPr>
+    </w:lvl>
+    <w:lvl w:ilvl="4" w:tplc="04090003" w:tentative="1">
+      <w:start w:val="1"/>
+      <w:numFmt w:val="bullet"/>
+      <w:lvlText w:val="o"/>
+      <w:lvlJc w:val="left"/>
+      <w:pPr>
+        <w:ind w:left="3600" w:hanging="360"/>
+      </w:pPr>
+      <w:rPr>
+        <w:rFonts w:ascii="Courier New" w:hAnsi="Courier New" w:cs="Courier New" w:hint="default"/>
+      </w:rPr>
+    </w:lvl>
+    <w:lvl w:ilvl="5" w:tplc="04090005" w:tentative="1">
+      <w:start w:val="1"/>
+      <w:numFmt w:val="bullet"/>
+      <w:lvlText w:val=""/>
+      <w:lvlJc w:val="left"/>
+      <w:pPr>
+        <w:ind w:left="4320" w:hanging="360"/>
+      </w:pPr>
+      <w:rPr>
+        <w:rFonts w:ascii="Wingdings" w:hAnsi="Wingdings" w:hint="default"/>
+      </w:rPr>
+    </w:lvl>
+    <w:lvl w:ilvl="6" w:tplc="04090001" w:tentative="1">
+      <w:start w:val="1"/>
+      <w:numFmt w:val="bullet"/>
+      <w:lvlText w:val=""/>
+      <w:lvlJc w:val="left"/>
+      <w:pPr>
+        <w:ind w:left="5040" w:hanging="360"/>
+      </w:pPr>
+      <w:rPr>
+        <w:rFonts w:ascii="Symbol" w:hAnsi="Symbol" w:hint="default"/>
+      </w:rPr>
+    </w:lvl>
+    <w:lvl w:ilvl="7" w:tplc="04090003" w:tentative="1">
+      <w:start w:val="1"/>
+      <w:numFmt w:val="bullet"/>
+      <w:lvlText w:val="o"/>
+      <w:lvlJc w:val="left"/>
+      <w:pPr>
+        <w:ind w:left="5760" w:hanging="360"/>
+      </w:pPr>
+      <w:rPr>
+        <w:rFonts w:ascii="Courier New" w:hAnsi="Courier New" w:cs="Courier New" w:hint="default"/>
+      </w:rPr>
+    </w:lvl>
+    <w:lvl w:ilvl="8" w:tplc="04090005" w:tentative="1">
+      <w:start w:val="1"/>
+      <w:numFmt w:val="bullet"/>
+      <w:lvlText w:val=""/>
+      <w:lvlJc w:val="left"/>
+      <w:pPr>
+        <w:ind w:left="6480" w:hanging="360"/>
+      </w:pPr>
+      <w:rPr>
+        <w:rFonts w:ascii="Wingdings" w:hAnsi="Wingdings" w:hint="default"/>
+      </w:rPr>
+    </w:lvl>
+  </w:abstractNum>
+  <w:abstractNum w:abstractNumId="13" w15:restartNumberingAfterBreak="0">
+    <w:nsid w:val="77275958"/>
+    <w:multiLevelType w:val="hybridMultilevel"/>
+    <w:tmpl w:val="81B6C46C"/>
     <w:lvl w:ilvl="0" w:tplc="04090001">
       <w:start w:val="1"/>
       <w:numFmt w:val="bullet"/>
@@ -2724,6 +3162,9 @@
   </w:num>
   <w:num w:numId="13" w16cid:durableId="1704554911">
     <w:abstractNumId w:val="5"/>
+  </w:num>
+  <w:num w:numId="14" w16cid:durableId="631251032">
+    <w:abstractNumId w:val="13"/>
   </w:num>
 </w:numbering>
 </file>

</xml_diff>